<commit_message>
Completed Advanced Python and Computer Science
</commit_message>
<xml_diff>
--- a/Functions/Functions_PythonIntro.docx
+++ b/Functions/Functions_PythonIntro.docx
@@ -328,12 +328,77 @@
         </w:rPr>
         <w:t>method</w:t>
       </w:r>
-      <w:r>
-        <w:rPr>
-          <w:sz w:val="24"/>
-          <w:szCs w:val="24"/>
-        </w:rPr>
-        <w:t>.</w:t>
+    </w:p>
+    <w:p>
+      <w:pPr>
+        <w:pStyle w:val="ListParagraph"/>
+        <w:ind w:left="1080"/>
+        <w:rPr>
+          <w:sz w:val="24"/>
+          <w:szCs w:val="24"/>
+        </w:rPr>
+      </w:pPr>
+      <w:r>
+        <w:rPr>
+          <w:bCs/>
+          <w:sz w:val="24"/>
+          <w:szCs w:val="24"/>
+        </w:rPr>
+        <w:t>cities</w:t>
+      </w:r>
+      <w:r>
+        <w:rPr>
+          <w:b/>
+          <w:bCs/>
+          <w:sz w:val="24"/>
+          <w:szCs w:val="24"/>
+        </w:rPr>
+        <w:t xml:space="preserve"> </w:t>
+      </w:r>
+      <w:bookmarkStart w:id="0" w:name="_GoBack"/>
+      <w:r>
+        <w:rPr>
+          <w:bCs/>
+          <w:sz w:val="24"/>
+          <w:szCs w:val="24"/>
+        </w:rPr>
+        <w:t>= []</w:t>
+      </w:r>
+      <w:bookmarkEnd w:id="0"/>
+    </w:p>
+    <w:p>
+      <w:pPr>
+        <w:pStyle w:val="ListParagraph"/>
+        <w:ind w:left="1080"/>
+        <w:rPr>
+          <w:sz w:val="24"/>
+          <w:szCs w:val="24"/>
+        </w:rPr>
+      </w:pPr>
+      <w:proofErr w:type="spellStart"/>
+      <w:proofErr w:type="gramStart"/>
+      <w:r>
+        <w:rPr>
+          <w:sz w:val="24"/>
+          <w:szCs w:val="24"/>
+        </w:rPr>
+        <w:t>cities.append</w:t>
+      </w:r>
+      <w:proofErr w:type="spellEnd"/>
+      <w:proofErr w:type="gramEnd"/>
+      <w:r>
+        <w:rPr>
+          <w:sz w:val="24"/>
+          <w:szCs w:val="24"/>
+        </w:rPr>
+        <w:t>("Albuquerque"</w:t>
+      </w:r>
+      <w:r>
+        <w:rPr>
+          <w:sz w:val="24"/>
+          <w:szCs w:val="24"/>
+        </w:rPr>
+        <w:t>)</w:t>
       </w:r>
     </w:p>
     <w:p>
@@ -1083,6 +1148,7 @@
           <w:sz w:val="24"/>
           <w:szCs w:val="24"/>
         </w:rPr>
+        <w:lastRenderedPageBreak/>
         <w:t>final_list</w:t>
       </w:r>
       <w:proofErr w:type="spellEnd"/>
@@ -1141,7 +1207,6 @@
           <w:sz w:val="24"/>
           <w:szCs w:val="24"/>
         </w:rPr>
-        <w:lastRenderedPageBreak/>
         <w:t xml:space="preserve">    </w:t>
       </w:r>
       <w:proofErr w:type="spellStart"/>
@@ -2231,6 +2296,7 @@
           <w:sz w:val="24"/>
           <w:szCs w:val="24"/>
         </w:rPr>
+        <w:lastRenderedPageBreak/>
         <w:t>pantry = ["apple", "orange", "grape", "apple", "orange", "apple", "tomato", "potato", "grape"]</w:t>
       </w:r>
     </w:p>
@@ -3409,6 +3475,7 @@
           <w:sz w:val="24"/>
           <w:szCs w:val="24"/>
         </w:rPr>
+        <w:lastRenderedPageBreak/>
         <w:t xml:space="preserve">    else:</w:t>
       </w:r>
     </w:p>
@@ -3454,7 +3521,6 @@
           <w:sz w:val="24"/>
           <w:szCs w:val="24"/>
         </w:rPr>
-        <w:lastRenderedPageBreak/>
         <w:t>With optional p</w:t>
       </w:r>
       <w:r>
@@ -3473,8 +3539,6 @@
         </w:rPr>
         <w:t>rameter</w:t>
       </w:r>
-      <w:bookmarkStart w:id="0" w:name="_GoBack"/>
-      <w:bookmarkEnd w:id="0"/>
     </w:p>
     <w:p>
       <w:pPr>
@@ -5013,6 +5077,7 @@
           <w:sz w:val="24"/>
           <w:szCs w:val="24"/>
         </w:rPr>
+        <w:lastRenderedPageBreak/>
         <w:t xml:space="preserve">            </w:t>
       </w:r>
       <w:proofErr w:type="spellStart"/>
@@ -5115,7 +5180,6 @@
           <w:sz w:val="24"/>
           <w:szCs w:val="24"/>
         </w:rPr>
-        <w:lastRenderedPageBreak/>
         <w:t>final_misspelled_words</w:t>
       </w:r>
       <w:proofErr w:type="spellEnd"/>

</xml_diff>